<commit_message>
Actualizada parte de Ovidiu
Añadidos datos ordenador 2.
Word retocado.
</commit_message>
<xml_diff>
--- a/Resultados Benchmark.docx
+++ b/Resultados Benchmark.docx
@@ -1,6 +1,6 @@
 
 <file path=word/document.xml><?xml version="1.0" encoding="utf-8"?>
-<w:document xmlns:wpc="http://schemas.microsoft.com/office/word/2010/wordprocessingCanvas" xmlns:cx="http://schemas.microsoft.com/office/drawing/2014/chartex" xmlns:cx1="http://schemas.microsoft.com/office/drawing/2015/9/8/chartex" xmlns:cx2="http://schemas.microsoft.com/office/drawing/2015/10/21/chartex" xmlns:cx3="http://schemas.microsoft.com/office/drawing/2016/5/9/chartex" xmlns:cx4="http://schemas.microsoft.com/office/drawing/2016/5/10/chartex" xmlns:cx5="http://schemas.microsoft.com/office/drawing/2016/5/11/chartex" xmlns:cx6="http://schemas.microsoft.com/office/drawing/2016/5/12/chartex" xmlns:cx7="http://schemas.microsoft.com/office/drawing/2016/5/13/chartex" xmlns:cx8="http://schemas.microsoft.com/office/drawing/2016/5/14/chartex" xmlns:mc="http://schemas.openxmlformats.org/markup-compatibility/2006" xmlns:aink="http://schemas.microsoft.com/office/drawing/2016/ink" xmlns:am3d="http://schemas.microsoft.com/office/drawing/2017/model3d" xmlns:o="urn:schemas-microsoft-com:office:office" xmlns:oel="http://schemas.microsoft.com/office/2019/extlst" xmlns:r="http://schemas.openxmlformats.org/officeDocument/2006/relationships" xmlns:m="http://schemas.openxmlformats.org/officeDocument/2006/math" xmlns:v="urn:schemas-microsoft-com:vml" xmlns:wp14="http://schemas.microsoft.com/office/word/2010/wordprocessingDrawing" xmlns:wp="http://schemas.openxmlformats.org/drawingml/2006/wordprocessingDrawing" xmlns:w10="urn:schemas-microsoft-com:office:word" xmlns:w="http://schemas.openxmlformats.org/wordprocessingml/2006/main" xmlns:w14="http://schemas.microsoft.com/office/word/2010/wordml" xmlns:w15="http://schemas.microsoft.com/office/word/2012/wordml" xmlns:w16cex="http://schemas.microsoft.com/office/word/2018/wordml/cex" xmlns:w16cid="http://schemas.microsoft.com/office/word/2016/wordml/cid" xmlns:w16="http://schemas.microsoft.com/office/word/2018/wordml" xmlns:w16du="http://schemas.microsoft.com/office/word/2023/wordml/word16du" xmlns:w16sdtdh="http://schemas.microsoft.com/office/word/2020/wordml/sdtdatahash" xmlns:w16se="http://schemas.microsoft.com/office/word/2015/wordml/symex" xmlns:wpg="http://schemas.microsoft.com/office/word/2010/wordprocessingGroup" xmlns:wpi="http://schemas.microsoft.com/office/word/2010/wordprocessingInk" xmlns:wne="http://schemas.microsoft.com/office/word/2006/wordml" xmlns:wps="http://schemas.microsoft.com/office/word/2010/wordprocessingShape" mc:Ignorable="w14 w15 w16se w16cid w16 w16cex w16sdtdh wp14">
+<w:document xmlns:wpc="http://schemas.microsoft.com/office/word/2010/wordprocessingCanvas" xmlns:cx="http://schemas.microsoft.com/office/drawing/2014/chartex" xmlns:cx1="http://schemas.microsoft.com/office/drawing/2015/9/8/chartex" xmlns:cx2="http://schemas.microsoft.com/office/drawing/2015/10/21/chartex" xmlns:cx3="http://schemas.microsoft.com/office/drawing/2016/5/9/chartex" xmlns:cx4="http://schemas.microsoft.com/office/drawing/2016/5/10/chartex" xmlns:cx5="http://schemas.microsoft.com/office/drawing/2016/5/11/chartex" xmlns:cx6="http://schemas.microsoft.com/office/drawing/2016/5/12/chartex" xmlns:cx7="http://schemas.microsoft.com/office/drawing/2016/5/13/chartex" xmlns:cx8="http://schemas.microsoft.com/office/drawing/2016/5/14/chartex" xmlns:mc="http://schemas.openxmlformats.org/markup-compatibility/2006" xmlns:aink="http://schemas.microsoft.com/office/drawing/2016/ink" xmlns:am3d="http://schemas.microsoft.com/office/drawing/2017/model3d" xmlns:o="urn:schemas-microsoft-com:office:office" xmlns:oel="http://schemas.microsoft.com/office/2019/extlst" xmlns:r="http://schemas.openxmlformats.org/officeDocument/2006/relationships" xmlns:m="http://schemas.openxmlformats.org/officeDocument/2006/math" xmlns:v="urn:schemas-microsoft-com:vml" xmlns:wp14="http://schemas.microsoft.com/office/word/2010/wordprocessingDrawing" xmlns:wp="http://schemas.openxmlformats.org/drawingml/2006/wordprocessingDrawing" xmlns:w10="urn:schemas-microsoft-com:office:word" xmlns:w="http://schemas.openxmlformats.org/wordprocessingml/2006/main" xmlns:w14="http://schemas.microsoft.com/office/word/2010/wordml" xmlns:w15="http://schemas.microsoft.com/office/word/2012/wordml" xmlns:w16cex="http://schemas.microsoft.com/office/word/2018/wordml/cex" xmlns:w16cid="http://schemas.microsoft.com/office/word/2016/wordml/cid" xmlns:w16="http://schemas.microsoft.com/office/word/2018/wordml" xmlns:w16sdtdh="http://schemas.microsoft.com/office/word/2020/wordml/sdtdatahash" xmlns:w16se="http://schemas.microsoft.com/office/word/2015/wordml/symex" xmlns:wpg="http://schemas.microsoft.com/office/word/2010/wordprocessingGroup" xmlns:wpi="http://schemas.microsoft.com/office/word/2010/wordprocessingInk" xmlns:wne="http://schemas.microsoft.com/office/word/2006/wordml" xmlns:wps="http://schemas.microsoft.com/office/word/2010/wordprocessingShape" mc:Ignorable="w14 w15 w16se w16cid w16 w16cex w16sdtdh wp14">
   <w:body>
     <w:p>
       <w:pPr>
@@ -18,9 +18,8 @@
           <w:sz w:val="32"/>
           <w:szCs w:val="32"/>
         </w:rPr>
-        <w:t xml:space="preserve">Integrantes: </w:t>
+        <w:t>Integrantes: Ovi</w:t>
       </w:r>
-      <w:proofErr w:type="spellStart"/>
       <w:r>
         <w:rPr>
           <w:b/>
@@ -28,9 +27,8 @@
           <w:sz w:val="32"/>
           <w:szCs w:val="32"/>
         </w:rPr>
-        <w:t>Ovi</w:t>
+        <w:t>diu Teodor</w:t>
       </w:r>
-      <w:proofErr w:type="spellEnd"/>
       <w:r>
         <w:rPr>
           <w:b/>
@@ -250,6 +248,33 @@
               <w:t xml:space="preserve"> 2:</w:t>
             </w:r>
           </w:p>
+          <w:p>
+            <w:pPr>
+              <w:ind w:hanging="111"/>
+              <w:jc w:val="center"/>
+              <w:rPr>
+                <w:sz w:val="28"/>
+                <w:szCs w:val="28"/>
+                <w:lang w:val="en-US"/>
+              </w:rPr>
+            </w:pPr>
+            <w:r>
+              <w:rPr>
+                <w:sz w:val="28"/>
+                <w:szCs w:val="28"/>
+                <w:lang w:val="en-US"/>
+              </w:rPr>
+              <w:t>11th Gen Intel(R) Core i7-11700KF @ 3.60GHz</w:t>
+            </w:r>
+            <w:r>
+              <w:rPr>
+                <w:sz w:val="28"/>
+                <w:szCs w:val="28"/>
+                <w:lang w:val="en-US"/>
+              </w:rPr>
+              <w:t xml:space="preserve"> </w:t>
+            </w:r>
+          </w:p>
         </w:tc>
         <w:tc>
           <w:tcPr>
@@ -267,7 +292,6 @@
               </w:rPr>
             </w:pPr>
             <w:proofErr w:type="spellStart"/>
-            <w:proofErr w:type="gramStart"/>
             <w:r>
               <w:rPr>
                 <w:b/>
@@ -287,18 +311,7 @@
                 <w:szCs w:val="28"/>
                 <w:lang w:val="en-US"/>
               </w:rPr>
-              <w:t xml:space="preserve">  3</w:t>
-            </w:r>
-            <w:proofErr w:type="gramEnd"/>
-            <w:r>
-              <w:rPr>
-                <w:b/>
-                <w:bCs/>
-                <w:sz w:val="28"/>
-                <w:szCs w:val="28"/>
-                <w:lang w:val="en-US"/>
-              </w:rPr>
-              <w:t>:</w:t>
+              <w:t xml:space="preserve"> 3:</w:t>
             </w:r>
           </w:p>
         </w:tc>
@@ -317,23 +330,13 @@
                 <w:lang w:val="en-US"/>
               </w:rPr>
             </w:pPr>
-            <w:proofErr w:type="spellStart"/>
-            <w:r>
-              <w:rPr>
-                <w:sz w:val="28"/>
-                <w:szCs w:val="28"/>
-                <w:lang w:val="en-US"/>
-              </w:rPr>
-              <w:t>Tiempo</w:t>
-            </w:r>
-            <w:proofErr w:type="spellEnd"/>
-            <w:r>
-              <w:rPr>
-                <w:sz w:val="28"/>
-                <w:szCs w:val="28"/>
-                <w:lang w:val="en-US"/>
-              </w:rPr>
-              <w:t xml:space="preserve"> 1</w:t>
+            <w:r>
+              <w:rPr>
+                <w:sz w:val="28"/>
+                <w:szCs w:val="28"/>
+                <w:lang w:val="en-US"/>
+              </w:rPr>
+              <w:t>Tiempo 1</w:t>
             </w:r>
           </w:p>
         </w:tc>
@@ -365,6 +368,14 @@
                 <w:lang w:val="en-US"/>
               </w:rPr>
             </w:pPr>
+            <w:r>
+              <w:rPr>
+                <w:sz w:val="28"/>
+                <w:szCs w:val="28"/>
+                <w:lang w:val="en-US"/>
+              </w:rPr>
+              <w:t>9</w:t>
+            </w:r>
           </w:p>
         </w:tc>
         <w:tc>
@@ -397,31 +408,13 @@
                 <w:lang w:val="en-US"/>
               </w:rPr>
             </w:pPr>
-            <w:proofErr w:type="spellStart"/>
-            <w:r>
-              <w:rPr>
-                <w:sz w:val="28"/>
-                <w:szCs w:val="28"/>
-                <w:lang w:val="en-US"/>
-              </w:rPr>
-              <w:t>Tiempo</w:t>
-            </w:r>
-            <w:proofErr w:type="spellEnd"/>
-            <w:r>
-              <w:rPr>
-                <w:sz w:val="28"/>
-                <w:szCs w:val="28"/>
-                <w:lang w:val="en-US"/>
-              </w:rPr>
-              <w:t xml:space="preserve"> </w:t>
-            </w:r>
-            <w:r>
-              <w:rPr>
-                <w:sz w:val="28"/>
-                <w:szCs w:val="28"/>
-                <w:lang w:val="en-US"/>
-              </w:rPr>
-              <w:t>2</w:t>
+            <w:r>
+              <w:rPr>
+                <w:sz w:val="28"/>
+                <w:szCs w:val="28"/>
+                <w:lang w:val="en-US"/>
+              </w:rPr>
+              <w:t>Tiempo 2</w:t>
             </w:r>
           </w:p>
         </w:tc>
@@ -453,6 +446,14 @@
                 <w:lang w:val="en-US"/>
               </w:rPr>
             </w:pPr>
+            <w:r>
+              <w:rPr>
+                <w:sz w:val="28"/>
+                <w:szCs w:val="28"/>
+                <w:lang w:val="en-US"/>
+              </w:rPr>
+              <w:t>7</w:t>
+            </w:r>
           </w:p>
         </w:tc>
         <w:tc>
@@ -485,31 +486,13 @@
                 <w:lang w:val="en-US"/>
               </w:rPr>
             </w:pPr>
-            <w:proofErr w:type="spellStart"/>
-            <w:r>
-              <w:rPr>
-                <w:sz w:val="28"/>
-                <w:szCs w:val="28"/>
-                <w:lang w:val="en-US"/>
-              </w:rPr>
-              <w:t>Tiempo</w:t>
-            </w:r>
-            <w:proofErr w:type="spellEnd"/>
-            <w:r>
-              <w:rPr>
-                <w:sz w:val="28"/>
-                <w:szCs w:val="28"/>
-                <w:lang w:val="en-US"/>
-              </w:rPr>
-              <w:t xml:space="preserve"> </w:t>
-            </w:r>
-            <w:r>
-              <w:rPr>
-                <w:sz w:val="28"/>
-                <w:szCs w:val="28"/>
-                <w:lang w:val="en-US"/>
-              </w:rPr>
-              <w:t>3</w:t>
+            <w:r>
+              <w:rPr>
+                <w:sz w:val="28"/>
+                <w:szCs w:val="28"/>
+                <w:lang w:val="en-US"/>
+              </w:rPr>
+              <w:t>Tiempo 3</w:t>
             </w:r>
           </w:p>
         </w:tc>
@@ -541,6 +524,14 @@
                 <w:lang w:val="en-US"/>
               </w:rPr>
             </w:pPr>
+            <w:r>
+              <w:rPr>
+                <w:sz w:val="28"/>
+                <w:szCs w:val="28"/>
+                <w:lang w:val="en-US"/>
+              </w:rPr>
+              <w:t>7</w:t>
+            </w:r>
           </w:p>
         </w:tc>
         <w:tc>
@@ -573,31 +564,13 @@
                 <w:lang w:val="en-US"/>
               </w:rPr>
             </w:pPr>
-            <w:proofErr w:type="spellStart"/>
-            <w:r>
-              <w:rPr>
-                <w:sz w:val="28"/>
-                <w:szCs w:val="28"/>
-                <w:lang w:val="en-US"/>
-              </w:rPr>
-              <w:t>Tiempo</w:t>
-            </w:r>
-            <w:proofErr w:type="spellEnd"/>
-            <w:r>
-              <w:rPr>
-                <w:sz w:val="28"/>
-                <w:szCs w:val="28"/>
-                <w:lang w:val="en-US"/>
-              </w:rPr>
-              <w:t xml:space="preserve"> </w:t>
-            </w:r>
-            <w:r>
-              <w:rPr>
-                <w:sz w:val="28"/>
-                <w:szCs w:val="28"/>
-                <w:lang w:val="en-US"/>
-              </w:rPr>
-              <w:t>4</w:t>
+            <w:r>
+              <w:rPr>
+                <w:sz w:val="28"/>
+                <w:szCs w:val="28"/>
+                <w:lang w:val="en-US"/>
+              </w:rPr>
+              <w:t>Tiempo 4</w:t>
             </w:r>
           </w:p>
         </w:tc>
@@ -629,6 +602,14 @@
                 <w:lang w:val="en-US"/>
               </w:rPr>
             </w:pPr>
+            <w:r>
+              <w:rPr>
+                <w:sz w:val="28"/>
+                <w:szCs w:val="28"/>
+                <w:lang w:val="en-US"/>
+              </w:rPr>
+              <w:t>7</w:t>
+            </w:r>
           </w:p>
         </w:tc>
         <w:tc>
@@ -661,31 +642,13 @@
                 <w:lang w:val="en-US"/>
               </w:rPr>
             </w:pPr>
-            <w:proofErr w:type="spellStart"/>
-            <w:r>
-              <w:rPr>
-                <w:sz w:val="28"/>
-                <w:szCs w:val="28"/>
-                <w:lang w:val="en-US"/>
-              </w:rPr>
-              <w:t>Tiempo</w:t>
-            </w:r>
-            <w:proofErr w:type="spellEnd"/>
-            <w:r>
-              <w:rPr>
-                <w:sz w:val="28"/>
-                <w:szCs w:val="28"/>
-                <w:lang w:val="en-US"/>
-              </w:rPr>
-              <w:t xml:space="preserve"> </w:t>
-            </w:r>
-            <w:r>
-              <w:rPr>
-                <w:sz w:val="28"/>
-                <w:szCs w:val="28"/>
-                <w:lang w:val="en-US"/>
-              </w:rPr>
-              <w:t>5</w:t>
+            <w:r>
+              <w:rPr>
+                <w:sz w:val="28"/>
+                <w:szCs w:val="28"/>
+                <w:lang w:val="en-US"/>
+              </w:rPr>
+              <w:t>Tiempo 5</w:t>
             </w:r>
           </w:p>
         </w:tc>
@@ -717,6 +680,14 @@
                 <w:lang w:val="en-US"/>
               </w:rPr>
             </w:pPr>
+            <w:r>
+              <w:rPr>
+                <w:sz w:val="28"/>
+                <w:szCs w:val="28"/>
+                <w:lang w:val="en-US"/>
+              </w:rPr>
+              <w:t>8</w:t>
+            </w:r>
           </w:p>
         </w:tc>
         <w:tc>
@@ -749,7 +720,6 @@
                 <w:lang w:val="en-US"/>
               </w:rPr>
             </w:pPr>
-            <w:proofErr w:type="spellStart"/>
             <w:r>
               <w:rPr>
                 <w:sz w:val="28"/>
@@ -758,7 +728,6 @@
               </w:rPr>
               <w:t>Tiempo</w:t>
             </w:r>
-            <w:proofErr w:type="spellEnd"/>
           </w:p>
           <w:p>
             <w:pPr>
@@ -785,6 +754,7 @@
           </w:tcPr>
           <w:p>
             <w:pPr>
+              <w:spacing w:before="120"/>
               <w:jc w:val="center"/>
               <w:rPr>
                 <w:sz w:val="28"/>
@@ -800,13 +770,22 @@
           </w:tcPr>
           <w:p>
             <w:pPr>
-              <w:jc w:val="center"/>
-              <w:rPr>
-                <w:sz w:val="28"/>
-                <w:szCs w:val="28"/>
-                <w:lang w:val="en-US"/>
-              </w:rPr>
-            </w:pPr>
+              <w:spacing w:before="120"/>
+              <w:jc w:val="center"/>
+              <w:rPr>
+                <w:sz w:val="28"/>
+                <w:szCs w:val="28"/>
+                <w:lang w:val="en-US"/>
+              </w:rPr>
+            </w:pPr>
+            <w:r>
+              <w:rPr>
+                <w:sz w:val="28"/>
+                <w:szCs w:val="28"/>
+                <w:lang w:val="en-US"/>
+              </w:rPr>
+              <w:t>8</w:t>
+            </w:r>
           </w:p>
         </w:tc>
         <w:tc>
@@ -815,6 +794,7 @@
           </w:tcPr>
           <w:p>
             <w:pPr>
+              <w:spacing w:before="120"/>
               <w:jc w:val="center"/>
               <w:rPr>
                 <w:sz w:val="28"/>
@@ -923,6 +903,7 @@
           </w:tcPr>
           <w:p>
             <w:pPr>
+              <w:ind w:left="-111" w:firstLine="111"/>
               <w:jc w:val="center"/>
               <w:rPr>
                 <w:b/>
@@ -939,6 +920,7 @@
                 <w:bCs/>
                 <w:sz w:val="28"/>
                 <w:szCs w:val="28"/>
+                <w:u w:val="single"/>
                 <w:lang w:val="en-US"/>
               </w:rPr>
               <w:t>Ordenador</w:t>
@@ -954,15 +936,7 @@
               </w:rPr>
               <w:t xml:space="preserve"> 2:</w:t>
             </w:r>
-          </w:p>
-        </w:tc>
-        <w:tc>
-          <w:tcPr>
-            <w:tcW w:w="2124" w:type="dxa"/>
-          </w:tcPr>
-          <w:p>
-            <w:pPr>
-              <w:jc w:val="center"/>
+            <w:r>
               <w:rPr>
                 <w:b/>
                 <w:bCs/>
@@ -970,10 +944,25 @@
                 <w:szCs w:val="28"/>
                 <w:lang w:val="en-US"/>
               </w:rPr>
-            </w:pPr>
-            <w:proofErr w:type="spellStart"/>
-            <w:proofErr w:type="gramStart"/>
-            <w:r>
+              <w:t xml:space="preserve"> </w:t>
+            </w:r>
+            <w:r>
+              <w:rPr>
+                <w:sz w:val="28"/>
+                <w:szCs w:val="28"/>
+                <w:lang w:val="en-US"/>
+              </w:rPr>
+              <w:t>11th Gen Intel(R) Core i7-11700KF @ 3.60GHz</w:t>
+            </w:r>
+          </w:p>
+        </w:tc>
+        <w:tc>
+          <w:tcPr>
+            <w:tcW w:w="2124" w:type="dxa"/>
+          </w:tcPr>
+          <w:p>
+            <w:pPr>
+              <w:jc w:val="center"/>
               <w:rPr>
                 <w:b/>
                 <w:bCs/>
@@ -981,9 +970,8 @@
                 <w:szCs w:val="28"/>
                 <w:lang w:val="en-US"/>
               </w:rPr>
-              <w:t>Ordenador</w:t>
-            </w:r>
-            <w:proofErr w:type="spellEnd"/>
+            </w:pPr>
+            <w:proofErr w:type="spellStart"/>
             <w:r>
               <w:rPr>
                 <w:b/>
@@ -992,9 +980,9 @@
                 <w:szCs w:val="28"/>
                 <w:lang w:val="en-US"/>
               </w:rPr>
-              <w:t xml:space="preserve">  3</w:t>
-            </w:r>
-            <w:proofErr w:type="gramEnd"/>
+              <w:t>Ordenador</w:t>
+            </w:r>
+            <w:proofErr w:type="spellEnd"/>
             <w:r>
               <w:rPr>
                 <w:b/>
@@ -1003,7 +991,7 @@
                 <w:szCs w:val="28"/>
                 <w:lang w:val="en-US"/>
               </w:rPr>
-              <w:t>:</w:t>
+              <w:t xml:space="preserve"> 3:</w:t>
             </w:r>
           </w:p>
         </w:tc>
@@ -1022,23 +1010,13 @@
                 <w:lang w:val="en-US"/>
               </w:rPr>
             </w:pPr>
-            <w:proofErr w:type="spellStart"/>
-            <w:r>
-              <w:rPr>
-                <w:sz w:val="28"/>
-                <w:szCs w:val="28"/>
-                <w:lang w:val="en-US"/>
-              </w:rPr>
-              <w:t>Tiempo</w:t>
-            </w:r>
-            <w:proofErr w:type="spellEnd"/>
-            <w:r>
-              <w:rPr>
-                <w:sz w:val="28"/>
-                <w:szCs w:val="28"/>
-                <w:lang w:val="en-US"/>
-              </w:rPr>
-              <w:t xml:space="preserve"> 1</w:t>
+            <w:r>
+              <w:rPr>
+                <w:sz w:val="28"/>
+                <w:szCs w:val="28"/>
+                <w:lang w:val="en-US"/>
+              </w:rPr>
+              <w:t>Tiempo 1</w:t>
             </w:r>
           </w:p>
         </w:tc>
@@ -1070,6 +1048,14 @@
                 <w:lang w:val="en-US"/>
               </w:rPr>
             </w:pPr>
+            <w:r>
+              <w:rPr>
+                <w:sz w:val="28"/>
+                <w:szCs w:val="28"/>
+                <w:lang w:val="en-US"/>
+              </w:rPr>
+              <w:t>164</w:t>
+            </w:r>
           </w:p>
         </w:tc>
         <w:tc>
@@ -1102,23 +1088,13 @@
                 <w:lang w:val="en-US"/>
               </w:rPr>
             </w:pPr>
-            <w:proofErr w:type="spellStart"/>
-            <w:r>
-              <w:rPr>
-                <w:sz w:val="28"/>
-                <w:szCs w:val="28"/>
-                <w:lang w:val="en-US"/>
-              </w:rPr>
-              <w:t>Tiempo</w:t>
-            </w:r>
-            <w:proofErr w:type="spellEnd"/>
-            <w:r>
-              <w:rPr>
-                <w:sz w:val="28"/>
-                <w:szCs w:val="28"/>
-                <w:lang w:val="en-US"/>
-              </w:rPr>
-              <w:t xml:space="preserve"> 2</w:t>
+            <w:r>
+              <w:rPr>
+                <w:sz w:val="28"/>
+                <w:szCs w:val="28"/>
+                <w:lang w:val="en-US"/>
+              </w:rPr>
+              <w:t>Tiempo 2</w:t>
             </w:r>
           </w:p>
         </w:tc>
@@ -1150,6 +1126,14 @@
                 <w:lang w:val="en-US"/>
               </w:rPr>
             </w:pPr>
+            <w:r>
+              <w:rPr>
+                <w:sz w:val="28"/>
+                <w:szCs w:val="28"/>
+                <w:lang w:val="en-US"/>
+              </w:rPr>
+              <w:t>165</w:t>
+            </w:r>
           </w:p>
         </w:tc>
         <w:tc>
@@ -1182,23 +1166,13 @@
                 <w:lang w:val="en-US"/>
               </w:rPr>
             </w:pPr>
-            <w:proofErr w:type="spellStart"/>
-            <w:r>
-              <w:rPr>
-                <w:sz w:val="28"/>
-                <w:szCs w:val="28"/>
-                <w:lang w:val="en-US"/>
-              </w:rPr>
-              <w:t>Tiempo</w:t>
-            </w:r>
-            <w:proofErr w:type="spellEnd"/>
-            <w:r>
-              <w:rPr>
-                <w:sz w:val="28"/>
-                <w:szCs w:val="28"/>
-                <w:lang w:val="en-US"/>
-              </w:rPr>
-              <w:t xml:space="preserve"> 3</w:t>
+            <w:r>
+              <w:rPr>
+                <w:sz w:val="28"/>
+                <w:szCs w:val="28"/>
+                <w:lang w:val="en-US"/>
+              </w:rPr>
+              <w:t>Tiempo 3</w:t>
             </w:r>
           </w:p>
         </w:tc>
@@ -1230,6 +1204,14 @@
                 <w:lang w:val="en-US"/>
               </w:rPr>
             </w:pPr>
+            <w:r>
+              <w:rPr>
+                <w:sz w:val="28"/>
+                <w:szCs w:val="28"/>
+                <w:lang w:val="en-US"/>
+              </w:rPr>
+              <w:t>163</w:t>
+            </w:r>
           </w:p>
         </w:tc>
         <w:tc>
@@ -1262,23 +1244,13 @@
                 <w:lang w:val="en-US"/>
               </w:rPr>
             </w:pPr>
-            <w:proofErr w:type="spellStart"/>
-            <w:r>
-              <w:rPr>
-                <w:sz w:val="28"/>
-                <w:szCs w:val="28"/>
-                <w:lang w:val="en-US"/>
-              </w:rPr>
-              <w:t>Tiempo</w:t>
-            </w:r>
-            <w:proofErr w:type="spellEnd"/>
-            <w:r>
-              <w:rPr>
-                <w:sz w:val="28"/>
-                <w:szCs w:val="28"/>
-                <w:lang w:val="en-US"/>
-              </w:rPr>
-              <w:t xml:space="preserve"> 4</w:t>
+            <w:r>
+              <w:rPr>
+                <w:sz w:val="28"/>
+                <w:szCs w:val="28"/>
+                <w:lang w:val="en-US"/>
+              </w:rPr>
+              <w:t>Tiempo 4</w:t>
             </w:r>
           </w:p>
         </w:tc>
@@ -1310,6 +1282,14 @@
                 <w:lang w:val="en-US"/>
               </w:rPr>
             </w:pPr>
+            <w:r>
+              <w:rPr>
+                <w:sz w:val="28"/>
+                <w:szCs w:val="28"/>
+                <w:lang w:val="en-US"/>
+              </w:rPr>
+              <w:t>161</w:t>
+            </w:r>
           </w:p>
         </w:tc>
         <w:tc>
@@ -1342,23 +1322,13 @@
                 <w:lang w:val="en-US"/>
               </w:rPr>
             </w:pPr>
-            <w:proofErr w:type="spellStart"/>
-            <w:r>
-              <w:rPr>
-                <w:sz w:val="28"/>
-                <w:szCs w:val="28"/>
-                <w:lang w:val="en-US"/>
-              </w:rPr>
-              <w:t>Tiempo</w:t>
-            </w:r>
-            <w:proofErr w:type="spellEnd"/>
-            <w:r>
-              <w:rPr>
-                <w:sz w:val="28"/>
-                <w:szCs w:val="28"/>
-                <w:lang w:val="en-US"/>
-              </w:rPr>
-              <w:t xml:space="preserve"> 5</w:t>
+            <w:r>
+              <w:rPr>
+                <w:sz w:val="28"/>
+                <w:szCs w:val="28"/>
+                <w:lang w:val="en-US"/>
+              </w:rPr>
+              <w:t>Tiempo 5</w:t>
             </w:r>
           </w:p>
         </w:tc>
@@ -1390,6 +1360,14 @@
                 <w:lang w:val="en-US"/>
               </w:rPr>
             </w:pPr>
+            <w:r>
+              <w:rPr>
+                <w:sz w:val="28"/>
+                <w:szCs w:val="28"/>
+                <w:lang w:val="en-US"/>
+              </w:rPr>
+              <w:t>164</w:t>
+            </w:r>
           </w:p>
         </w:tc>
         <w:tc>
@@ -1422,7 +1400,6 @@
                 <w:lang w:val="en-US"/>
               </w:rPr>
             </w:pPr>
-            <w:proofErr w:type="spellStart"/>
             <w:r>
               <w:rPr>
                 <w:sz w:val="28"/>
@@ -1431,7 +1408,6 @@
               </w:rPr>
               <w:t>Tiempo</w:t>
             </w:r>
-            <w:proofErr w:type="spellEnd"/>
           </w:p>
           <w:p>
             <w:pPr>
@@ -1458,6 +1434,7 @@
           </w:tcPr>
           <w:p>
             <w:pPr>
+              <w:spacing w:before="120"/>
               <w:jc w:val="center"/>
               <w:rPr>
                 <w:sz w:val="28"/>
@@ -1473,13 +1450,23 @@
           </w:tcPr>
           <w:p>
             <w:pPr>
-              <w:jc w:val="center"/>
-              <w:rPr>
-                <w:sz w:val="28"/>
-                <w:szCs w:val="28"/>
-                <w:lang w:val="en-US"/>
-              </w:rPr>
-            </w:pPr>
+              <w:spacing w:before="120"/>
+              <w:jc w:val="center"/>
+              <w:rPr>
+                <w:sz w:val="28"/>
+                <w:szCs w:val="28"/>
+                <w:u w:val="single"/>
+                <w:lang w:val="en-US"/>
+              </w:rPr>
+            </w:pPr>
+            <w:r>
+              <w:rPr>
+                <w:sz w:val="28"/>
+                <w:szCs w:val="28"/>
+                <w:lang w:val="en-US"/>
+              </w:rPr>
+              <w:t>163</w:t>
+            </w:r>
           </w:p>
         </w:tc>
         <w:tc>
@@ -1488,6 +1475,7 @@
           </w:tcPr>
           <w:p>
             <w:pPr>
+              <w:spacing w:before="120"/>
               <w:jc w:val="center"/>
               <w:rPr>
                 <w:sz w:val="28"/>
@@ -1513,7 +1501,6 @@
     </w:p>
     <w:p>
       <w:pPr>
-        <w:jc w:val="center"/>
         <w:rPr>
           <w:b/>
           <w:bCs/>
@@ -1522,10 +1509,7 @@
           <w:lang w:val="en-US"/>
         </w:rPr>
       </w:pPr>
-    </w:p>
-    <w:p>
-      <w:pPr>
-        <w:jc w:val="center"/>
+      <w:r>
         <w:rPr>
           <w:b/>
           <w:bCs/>
@@ -1533,7 +1517,8 @@
           <w:szCs w:val="32"/>
           <w:lang w:val="en-US"/>
         </w:rPr>
-      </w:pPr>
+        <w:br w:type="page"/>
+      </w:r>
     </w:p>
     <w:p>
       <w:pPr>
@@ -1549,18 +1534,6 @@
     </w:p>
     <w:p>
       <w:pPr>
-        <w:jc w:val="center"/>
-        <w:rPr>
-          <w:b/>
-          <w:bCs/>
-          <w:sz w:val="32"/>
-          <w:szCs w:val="32"/>
-          <w:lang w:val="en-US"/>
-        </w:rPr>
-      </w:pPr>
-    </w:p>
-    <w:p>
-      <w:pPr>
         <w:jc w:val="both"/>
         <w:rPr>
           <w:sz w:val="28"/>
@@ -1572,7 +1545,6 @@
           <w:sz w:val="28"/>
           <w:szCs w:val="28"/>
         </w:rPr>
-        <w:lastRenderedPageBreak/>
         <w:t>Ordenador X (Procesador) será el e</w:t>
       </w:r>
       <w:r>
@@ -1580,23 +1552,21 @@
           <w:sz w:val="28"/>
           <w:szCs w:val="28"/>
         </w:rPr>
-        <w:t xml:space="preserve">quipo referencia para el cálculo de </w:t>
+        <w:t>quipo referencia para el cálculo de los</w:t>
       </w:r>
-      <w:proofErr w:type="gramStart"/>
       <w:r>
         <w:rPr>
           <w:sz w:val="28"/>
           <w:szCs w:val="28"/>
         </w:rPr>
-        <w:t>los ratios</w:t>
+        <w:t xml:space="preserve"> </w:t>
       </w:r>
-      <w:proofErr w:type="gramEnd"/>
       <w:r>
         <w:rPr>
           <w:sz w:val="28"/>
           <w:szCs w:val="28"/>
         </w:rPr>
-        <w:t>.</w:t>
+        <w:t>ratios.</w:t>
       </w:r>
     </w:p>
     <w:p>
@@ -1683,6 +1653,7 @@
           </w:tcPr>
           <w:p>
             <w:pPr>
+              <w:spacing w:before="140"/>
               <w:jc w:val="center"/>
               <w:rPr>
                 <w:sz w:val="28"/>
@@ -1791,14 +1762,14 @@
             <w:pPr>
               <w:jc w:val="center"/>
               <w:rPr>
-                <w:sz w:val="28"/>
-                <w:szCs w:val="28"/>
-              </w:rPr>
-            </w:pPr>
-            <w:r>
-              <w:rPr>
-                <w:sz w:val="28"/>
-                <w:szCs w:val="28"/>
+                <w:sz w:val="20"/>
+                <w:szCs w:val="20"/>
+              </w:rPr>
+            </w:pPr>
+            <w:r>
+              <w:rPr>
+                <w:sz w:val="20"/>
+                <w:szCs w:val="20"/>
               </w:rPr>
               <w:t>Time (ms)</w:t>
             </w:r>
@@ -1812,14 +1783,14 @@
             <w:pPr>
               <w:jc w:val="center"/>
               <w:rPr>
-                <w:sz w:val="28"/>
-                <w:szCs w:val="28"/>
-              </w:rPr>
-            </w:pPr>
-            <w:r>
-              <w:rPr>
-                <w:sz w:val="28"/>
-                <w:szCs w:val="28"/>
+                <w:sz w:val="20"/>
+                <w:szCs w:val="20"/>
+              </w:rPr>
+            </w:pPr>
+            <w:r>
+              <w:rPr>
+                <w:sz w:val="20"/>
+                <w:szCs w:val="20"/>
               </w:rPr>
               <w:t>Ratio</w:t>
             </w:r>
@@ -1833,14 +1804,14 @@
             <w:pPr>
               <w:jc w:val="center"/>
               <w:rPr>
-                <w:sz w:val="28"/>
-                <w:szCs w:val="28"/>
-              </w:rPr>
-            </w:pPr>
-            <w:r>
-              <w:rPr>
-                <w:sz w:val="28"/>
-                <w:szCs w:val="28"/>
+                <w:sz w:val="20"/>
+                <w:szCs w:val="20"/>
+              </w:rPr>
+            </w:pPr>
+            <w:r>
+              <w:rPr>
+                <w:sz w:val="20"/>
+                <w:szCs w:val="20"/>
               </w:rPr>
               <w:t>Time (ms)</w:t>
             </w:r>
@@ -1854,14 +1825,14 @@
             <w:pPr>
               <w:jc w:val="center"/>
               <w:rPr>
-                <w:sz w:val="28"/>
-                <w:szCs w:val="28"/>
-              </w:rPr>
-            </w:pPr>
-            <w:r>
-              <w:rPr>
-                <w:sz w:val="28"/>
-                <w:szCs w:val="28"/>
+                <w:sz w:val="20"/>
+                <w:szCs w:val="20"/>
+              </w:rPr>
+            </w:pPr>
+            <w:r>
+              <w:rPr>
+                <w:sz w:val="20"/>
+                <w:szCs w:val="20"/>
               </w:rPr>
               <w:t>Ratio</w:t>
             </w:r>
@@ -1875,14 +1846,14 @@
             <w:pPr>
               <w:jc w:val="center"/>
               <w:rPr>
-                <w:sz w:val="28"/>
-                <w:szCs w:val="28"/>
-              </w:rPr>
-            </w:pPr>
-            <w:r>
-              <w:rPr>
-                <w:sz w:val="28"/>
-                <w:szCs w:val="28"/>
+                <w:sz w:val="20"/>
+                <w:szCs w:val="20"/>
+              </w:rPr>
+            </w:pPr>
+            <w:r>
+              <w:rPr>
+                <w:sz w:val="20"/>
+                <w:szCs w:val="20"/>
               </w:rPr>
               <w:t>Time (ms)</w:t>
             </w:r>
@@ -1896,14 +1867,14 @@
             <w:pPr>
               <w:jc w:val="center"/>
               <w:rPr>
-                <w:sz w:val="28"/>
-                <w:szCs w:val="28"/>
-              </w:rPr>
-            </w:pPr>
-            <w:r>
-              <w:rPr>
-                <w:sz w:val="28"/>
-                <w:szCs w:val="28"/>
+                <w:sz w:val="20"/>
+                <w:szCs w:val="20"/>
+              </w:rPr>
+            </w:pPr>
+            <w:r>
+              <w:rPr>
+                <w:sz w:val="20"/>
+                <w:szCs w:val="20"/>
               </w:rPr>
               <w:t>Ratio</w:t>
             </w:r>
@@ -2168,21 +2139,21 @@
                 <w:sz w:val="28"/>
                 <w:szCs w:val="28"/>
               </w:rPr>
-              <w:t xml:space="preserve">Ordenador </w:t>
-            </w:r>
-            <w:r>
-              <w:rPr>
-                <w:sz w:val="28"/>
-                <w:szCs w:val="28"/>
-              </w:rPr>
-              <w:t>2</w:t>
-            </w:r>
-            <w:r>
-              <w:rPr>
-                <w:sz w:val="28"/>
-                <w:szCs w:val="28"/>
-              </w:rPr>
-              <w:t>:</w:t>
+              <w:t>Ordenador 2:</w:t>
+            </w:r>
+            <w:r>
+              <w:rPr>
+                <w:sz w:val="28"/>
+                <w:szCs w:val="28"/>
+              </w:rPr>
+              <w:t xml:space="preserve"> </w:t>
+            </w:r>
+            <w:r>
+              <w:rPr>
+                <w:sz w:val="28"/>
+                <w:szCs w:val="28"/>
+              </w:rPr>
+              <w:t>11th Gen Intel(R) Core i7-11700KF @ 3.60GHz</w:t>
             </w:r>
           </w:p>
         </w:tc>
@@ -2195,6 +2166,7 @@
           </w:tcPr>
           <w:p>
             <w:pPr>
+              <w:spacing w:before="140"/>
               <w:jc w:val="center"/>
               <w:rPr>
                 <w:sz w:val="28"/>
@@ -2303,14 +2275,14 @@
             <w:pPr>
               <w:jc w:val="center"/>
               <w:rPr>
-                <w:sz w:val="28"/>
-                <w:szCs w:val="28"/>
-              </w:rPr>
-            </w:pPr>
-            <w:r>
-              <w:rPr>
-                <w:sz w:val="28"/>
-                <w:szCs w:val="28"/>
+                <w:sz w:val="20"/>
+                <w:szCs w:val="20"/>
+              </w:rPr>
+            </w:pPr>
+            <w:r>
+              <w:rPr>
+                <w:sz w:val="20"/>
+                <w:szCs w:val="20"/>
               </w:rPr>
               <w:t>Time (ms)</w:t>
             </w:r>
@@ -2324,14 +2296,14 @@
             <w:pPr>
               <w:jc w:val="center"/>
               <w:rPr>
-                <w:sz w:val="28"/>
-                <w:szCs w:val="28"/>
-              </w:rPr>
-            </w:pPr>
-            <w:r>
-              <w:rPr>
-                <w:sz w:val="28"/>
-                <w:szCs w:val="28"/>
+                <w:sz w:val="20"/>
+                <w:szCs w:val="20"/>
+              </w:rPr>
+            </w:pPr>
+            <w:r>
+              <w:rPr>
+                <w:sz w:val="20"/>
+                <w:szCs w:val="20"/>
               </w:rPr>
               <w:t>Ratio</w:t>
             </w:r>
@@ -2345,14 +2317,14 @@
             <w:pPr>
               <w:jc w:val="center"/>
               <w:rPr>
-                <w:sz w:val="28"/>
-                <w:szCs w:val="28"/>
-              </w:rPr>
-            </w:pPr>
-            <w:r>
-              <w:rPr>
-                <w:sz w:val="28"/>
-                <w:szCs w:val="28"/>
+                <w:sz w:val="20"/>
+                <w:szCs w:val="20"/>
+              </w:rPr>
+            </w:pPr>
+            <w:r>
+              <w:rPr>
+                <w:sz w:val="20"/>
+                <w:szCs w:val="20"/>
               </w:rPr>
               <w:t>Time (ms)</w:t>
             </w:r>
@@ -2366,14 +2338,14 @@
             <w:pPr>
               <w:jc w:val="center"/>
               <w:rPr>
-                <w:sz w:val="28"/>
-                <w:szCs w:val="28"/>
-              </w:rPr>
-            </w:pPr>
-            <w:r>
-              <w:rPr>
-                <w:sz w:val="28"/>
-                <w:szCs w:val="28"/>
+                <w:sz w:val="20"/>
+                <w:szCs w:val="20"/>
+              </w:rPr>
+            </w:pPr>
+            <w:r>
+              <w:rPr>
+                <w:sz w:val="20"/>
+                <w:szCs w:val="20"/>
               </w:rPr>
               <w:t>Ratio</w:t>
             </w:r>
@@ -2387,14 +2359,14 @@
             <w:pPr>
               <w:jc w:val="center"/>
               <w:rPr>
-                <w:sz w:val="28"/>
-                <w:szCs w:val="28"/>
-              </w:rPr>
-            </w:pPr>
-            <w:r>
-              <w:rPr>
-                <w:sz w:val="28"/>
-                <w:szCs w:val="28"/>
+                <w:sz w:val="20"/>
+                <w:szCs w:val="20"/>
+              </w:rPr>
+            </w:pPr>
+            <w:r>
+              <w:rPr>
+                <w:sz w:val="20"/>
+                <w:szCs w:val="20"/>
               </w:rPr>
               <w:t>Time (ms)</w:t>
             </w:r>
@@ -2408,14 +2380,14 @@
             <w:pPr>
               <w:jc w:val="center"/>
               <w:rPr>
-                <w:sz w:val="28"/>
-                <w:szCs w:val="28"/>
-              </w:rPr>
-            </w:pPr>
-            <w:r>
-              <w:rPr>
-                <w:sz w:val="28"/>
-                <w:szCs w:val="28"/>
+                <w:sz w:val="20"/>
+                <w:szCs w:val="20"/>
+              </w:rPr>
+            </w:pPr>
+            <w:r>
+              <w:rPr>
+                <w:sz w:val="20"/>
+                <w:szCs w:val="20"/>
               </w:rPr>
               <w:t>Ratio</w:t>
             </w:r>
@@ -2680,21 +2652,7 @@
                 <w:sz w:val="28"/>
                 <w:szCs w:val="28"/>
               </w:rPr>
-              <w:t xml:space="preserve">Ordenador </w:t>
-            </w:r>
-            <w:r>
-              <w:rPr>
-                <w:sz w:val="28"/>
-                <w:szCs w:val="28"/>
-              </w:rPr>
-              <w:t>3</w:t>
-            </w:r>
-            <w:r>
-              <w:rPr>
-                <w:sz w:val="28"/>
-                <w:szCs w:val="28"/>
-              </w:rPr>
-              <w:t>:</w:t>
+              <w:t>Ordenador 3:</w:t>
             </w:r>
           </w:p>
         </w:tc>
@@ -2707,6 +2665,7 @@
           </w:tcPr>
           <w:p>
             <w:pPr>
+              <w:spacing w:before="140"/>
               <w:jc w:val="center"/>
               <w:rPr>
                 <w:sz w:val="28"/>
@@ -2815,14 +2774,14 @@
             <w:pPr>
               <w:jc w:val="center"/>
               <w:rPr>
-                <w:sz w:val="28"/>
-                <w:szCs w:val="28"/>
-              </w:rPr>
-            </w:pPr>
-            <w:r>
-              <w:rPr>
-                <w:sz w:val="28"/>
-                <w:szCs w:val="28"/>
+                <w:sz w:val="20"/>
+                <w:szCs w:val="20"/>
+              </w:rPr>
+            </w:pPr>
+            <w:r>
+              <w:rPr>
+                <w:sz w:val="20"/>
+                <w:szCs w:val="20"/>
               </w:rPr>
               <w:t>Time (ms)</w:t>
             </w:r>
@@ -2836,14 +2795,14 @@
             <w:pPr>
               <w:jc w:val="center"/>
               <w:rPr>
-                <w:sz w:val="28"/>
-                <w:szCs w:val="28"/>
-              </w:rPr>
-            </w:pPr>
-            <w:r>
-              <w:rPr>
-                <w:sz w:val="28"/>
-                <w:szCs w:val="28"/>
+                <w:sz w:val="20"/>
+                <w:szCs w:val="20"/>
+              </w:rPr>
+            </w:pPr>
+            <w:r>
+              <w:rPr>
+                <w:sz w:val="20"/>
+                <w:szCs w:val="20"/>
               </w:rPr>
               <w:t>Ratio</w:t>
             </w:r>
@@ -2857,14 +2816,14 @@
             <w:pPr>
               <w:jc w:val="center"/>
               <w:rPr>
-                <w:sz w:val="28"/>
-                <w:szCs w:val="28"/>
-              </w:rPr>
-            </w:pPr>
-            <w:r>
-              <w:rPr>
-                <w:sz w:val="28"/>
-                <w:szCs w:val="28"/>
+                <w:sz w:val="20"/>
+                <w:szCs w:val="20"/>
+              </w:rPr>
+            </w:pPr>
+            <w:r>
+              <w:rPr>
+                <w:sz w:val="20"/>
+                <w:szCs w:val="20"/>
               </w:rPr>
               <w:t>Time (ms)</w:t>
             </w:r>
@@ -2878,14 +2837,14 @@
             <w:pPr>
               <w:jc w:val="center"/>
               <w:rPr>
-                <w:sz w:val="28"/>
-                <w:szCs w:val="28"/>
-              </w:rPr>
-            </w:pPr>
-            <w:r>
-              <w:rPr>
-                <w:sz w:val="28"/>
-                <w:szCs w:val="28"/>
+                <w:sz w:val="20"/>
+                <w:szCs w:val="20"/>
+              </w:rPr>
+            </w:pPr>
+            <w:r>
+              <w:rPr>
+                <w:sz w:val="20"/>
+                <w:szCs w:val="20"/>
               </w:rPr>
               <w:t>Ratio</w:t>
             </w:r>
@@ -2899,14 +2858,14 @@
             <w:pPr>
               <w:jc w:val="center"/>
               <w:rPr>
-                <w:sz w:val="28"/>
-                <w:szCs w:val="28"/>
-              </w:rPr>
-            </w:pPr>
-            <w:r>
-              <w:rPr>
-                <w:sz w:val="28"/>
-                <w:szCs w:val="28"/>
+                <w:sz w:val="20"/>
+                <w:szCs w:val="20"/>
+              </w:rPr>
+            </w:pPr>
+            <w:r>
+              <w:rPr>
+                <w:sz w:val="20"/>
+                <w:szCs w:val="20"/>
               </w:rPr>
               <w:t>Time (ms)</w:t>
             </w:r>
@@ -2920,14 +2879,14 @@
             <w:pPr>
               <w:jc w:val="center"/>
               <w:rPr>
-                <w:sz w:val="28"/>
-                <w:szCs w:val="28"/>
-              </w:rPr>
-            </w:pPr>
-            <w:r>
-              <w:rPr>
-                <w:sz w:val="28"/>
-                <w:szCs w:val="28"/>
+                <w:sz w:val="20"/>
+                <w:szCs w:val="20"/>
+              </w:rPr>
+            </w:pPr>
+            <w:r>
+              <w:rPr>
+                <w:sz w:val="20"/>
+                <w:szCs w:val="20"/>
               </w:rPr>
               <w:t>Ratio</w:t>
             </w:r>
@@ -3160,30 +3119,18 @@
     </w:p>
     <w:p>
       <w:pPr>
-        <w:jc w:val="both"/>
         <w:rPr>
           <w:sz w:val="28"/>
           <w:szCs w:val="28"/>
         </w:rPr>
       </w:pPr>
-    </w:p>
-    <w:p>
-      <w:pPr>
-        <w:jc w:val="both"/>
+      <w:r>
         <w:rPr>
           <w:sz w:val="28"/>
           <w:szCs w:val="28"/>
         </w:rPr>
-      </w:pPr>
-    </w:p>
-    <w:p>
-      <w:pPr>
-        <w:jc w:val="both"/>
-        <w:rPr>
-          <w:sz w:val="28"/>
-          <w:szCs w:val="28"/>
-        </w:rPr>
-      </w:pPr>
+        <w:br w:type="page"/>
+      </w:r>
     </w:p>
     <w:p>
       <w:pPr>
@@ -3278,14 +3225,7 @@
           <w:sz w:val="28"/>
           <w:szCs w:val="28"/>
         </w:rPr>
-        <w:t xml:space="preserve">El </w:t>
-      </w:r>
-      <w:r>
-        <w:rPr>
-          <w:sz w:val="28"/>
-          <w:szCs w:val="28"/>
-        </w:rPr>
-        <w:t>equipo más rápido es el ordenador X.</w:t>
+        <w:t>El equipo más rápido es el ordenador X.</w:t>
       </w:r>
     </w:p>
     <w:p>
@@ -3378,23 +3318,7 @@
           <w:sz w:val="28"/>
           <w:szCs w:val="28"/>
         </w:rPr>
-        <w:t xml:space="preserve">El </w:t>
-      </w:r>
-      <w:proofErr w:type="gramStart"/>
-      <w:r>
-        <w:rPr>
-          <w:sz w:val="28"/>
-          <w:szCs w:val="28"/>
-        </w:rPr>
-        <w:t>ordenador  es</w:t>
-      </w:r>
-      <w:proofErr w:type="gramEnd"/>
-      <w:r>
-        <w:rPr>
-          <w:sz w:val="28"/>
-          <w:szCs w:val="28"/>
-        </w:rPr>
-        <w:t xml:space="preserve"> % más rápido/lento que el ordenador 2 y más rápido/lento que el ordenador 3.</w:t>
+        <w:t>El ordenador  es % más rápido/lento que el ordenador 2 y más rápido/lento que el ordenador 3.</w:t>
       </w:r>
     </w:p>
     <w:p>
@@ -3410,30 +3334,7 @@
           <w:sz w:val="28"/>
           <w:szCs w:val="28"/>
         </w:rPr>
-        <w:t xml:space="preserve">El </w:t>
-      </w:r>
-      <w:proofErr w:type="gramStart"/>
-      <w:r>
-        <w:rPr>
-          <w:sz w:val="28"/>
-          <w:szCs w:val="28"/>
-        </w:rPr>
-        <w:t>o</w:t>
-      </w:r>
-      <w:r>
-        <w:rPr>
-          <w:sz w:val="28"/>
-          <w:szCs w:val="28"/>
-        </w:rPr>
-        <w:t>rdenador  es</w:t>
-      </w:r>
-      <w:proofErr w:type="gramEnd"/>
-      <w:r>
-        <w:rPr>
-          <w:sz w:val="28"/>
-          <w:szCs w:val="28"/>
-        </w:rPr>
-        <w:t xml:space="preserve"> % más rápido/lento que el ordenador 2 y más rápido/lento que el ordenador 3.</w:t>
+        <w:t>El ordenador  es % más rápido/lento que el ordenador 2 y más rápido/lento que el ordenador 3.</w:t>
       </w:r>
     </w:p>
     <w:p>
@@ -3449,30 +3350,7 @@
           <w:sz w:val="28"/>
           <w:szCs w:val="28"/>
         </w:rPr>
-        <w:t xml:space="preserve">El </w:t>
-      </w:r>
-      <w:proofErr w:type="gramStart"/>
-      <w:r>
-        <w:rPr>
-          <w:sz w:val="28"/>
-          <w:szCs w:val="28"/>
-        </w:rPr>
-        <w:t>o</w:t>
-      </w:r>
-      <w:r>
-        <w:rPr>
-          <w:sz w:val="28"/>
-          <w:szCs w:val="28"/>
-        </w:rPr>
-        <w:t>rdenador  es</w:t>
-      </w:r>
-      <w:proofErr w:type="gramEnd"/>
-      <w:r>
-        <w:rPr>
-          <w:sz w:val="28"/>
-          <w:szCs w:val="28"/>
-        </w:rPr>
-        <w:t xml:space="preserve"> % más rápido/lento que el ordenador 2 y más rápido/lento que el ordenador 3.</w:t>
+        <w:t>El ordenador  es % más rápido/lento que el ordenador 2 y más rápido/lento que el ordenador 3.</w:t>
       </w:r>
     </w:p>
     <w:p>

</xml_diff>